<commit_message>
chore: update frontend dependencies and add postcss and webpack-dev-server
</commit_message>
<xml_diff>
--- a/Definición y Planificación.docx
+++ b/Definición y Planificación.docx
@@ -1,6 +1,6 @@
 
 <file path=word/document.xml><?xml version="1.0" encoding="utf-8"?>
-<w:document xmlns:wpc="http://schemas.microsoft.com/office/word/2010/wordprocessingCanvas" xmlns:cx="http://schemas.microsoft.com/office/drawing/2014/chartex" xmlns:cx1="http://schemas.microsoft.com/office/drawing/2015/9/8/chartex" xmlns:cx2="http://schemas.microsoft.com/office/drawing/2015/10/21/chartex" xmlns:cx3="http://schemas.microsoft.com/office/drawing/2016/5/9/chartex" xmlns:cx4="http://schemas.microsoft.com/office/drawing/2016/5/10/chartex" xmlns:cx5="http://schemas.microsoft.com/office/drawing/2016/5/11/chartex" xmlns:cx6="http://schemas.microsoft.com/office/drawing/2016/5/12/chartex" xmlns:cx7="http://schemas.microsoft.com/office/drawing/2016/5/13/chartex" xmlns:cx8="http://schemas.microsoft.com/office/drawing/2016/5/14/chartex" xmlns:mc="http://schemas.openxmlformats.org/markup-compatibility/2006" xmlns:aink="http://schemas.microsoft.com/office/drawing/2016/ink" xmlns:am3d="http://schemas.microsoft.com/office/drawing/2017/model3d" xmlns:o="urn:schemas-microsoft-com:office:office" xmlns:oel="http://schemas.microsoft.com/office/2019/extlst" xmlns:r="http://schemas.openxmlformats.org/officeDocument/2006/relationships" xmlns:m="http://schemas.openxmlformats.org/officeDocument/2006/math" xmlns:v="urn:schemas-microsoft-com:vml" xmlns:wp14="http://schemas.microsoft.com/office/word/2010/wordprocessingDrawing" xmlns:wp="http://schemas.openxmlformats.org/drawingml/2006/wordprocessingDrawing" xmlns:w10="urn:schemas-microsoft-com:office:word" xmlns:w="http://schemas.openxmlformats.org/wordprocessingml/2006/main" xmlns:w14="http://schemas.microsoft.com/office/word/2010/wordml" xmlns:w15="http://schemas.microsoft.com/office/word/2012/wordml" xmlns:w16cex="http://schemas.microsoft.com/office/word/2018/wordml/cex" xmlns:w16cid="http://schemas.microsoft.com/office/word/2016/wordml/cid" xmlns:w16="http://schemas.microsoft.com/office/word/2018/wordml" xmlns:w16sdtdh="http://schemas.microsoft.com/office/word/2020/wordml/sdtdatahash" xmlns:w16se="http://schemas.microsoft.com/office/word/2015/wordml/symex" xmlns:wpg="http://schemas.microsoft.com/office/word/2010/wordprocessingGroup" xmlns:wpi="http://schemas.microsoft.com/office/word/2010/wordprocessingInk" xmlns:wne="http://schemas.microsoft.com/office/word/2006/wordml" xmlns:wps="http://schemas.microsoft.com/office/word/2010/wordprocessingShape" mc:Ignorable="w14 w15 w16se w16cid w16 w16cex w16sdtdh wp14">
+<w:document xmlns:wpc="http://schemas.microsoft.com/office/word/2010/wordprocessingCanvas" xmlns:cx="http://schemas.microsoft.com/office/drawing/2014/chartex" xmlns:cx1="http://schemas.microsoft.com/office/drawing/2015/9/8/chartex" xmlns:cx2="http://schemas.microsoft.com/office/drawing/2015/10/21/chartex" xmlns:cx3="http://schemas.microsoft.com/office/drawing/2016/5/9/chartex" xmlns:cx4="http://schemas.microsoft.com/office/drawing/2016/5/10/chartex" xmlns:cx5="http://schemas.microsoft.com/office/drawing/2016/5/11/chartex" xmlns:cx6="http://schemas.microsoft.com/office/drawing/2016/5/12/chartex" xmlns:cx7="http://schemas.microsoft.com/office/drawing/2016/5/13/chartex" xmlns:cx8="http://schemas.microsoft.com/office/drawing/2016/5/14/chartex" xmlns:mc="http://schemas.openxmlformats.org/markup-compatibility/2006" xmlns:aink="http://schemas.microsoft.com/office/drawing/2016/ink" xmlns:am3d="http://schemas.microsoft.com/office/drawing/2017/model3d" xmlns:o="urn:schemas-microsoft-com:office:office" xmlns:oel="http://schemas.microsoft.com/office/2019/extlst" xmlns:r="http://schemas.openxmlformats.org/officeDocument/2006/relationships" xmlns:m="http://schemas.openxmlformats.org/officeDocument/2006/math" xmlns:v="urn:schemas-microsoft-com:vml" xmlns:wp14="http://schemas.microsoft.com/office/word/2010/wordprocessingDrawing" xmlns:wp="http://schemas.openxmlformats.org/drawingml/2006/wordprocessingDrawing" xmlns:w10="urn:schemas-microsoft-com:office:word" xmlns:w="http://schemas.openxmlformats.org/wordprocessingml/2006/main" xmlns:w14="http://schemas.microsoft.com/office/word/2010/wordml" xmlns:w15="http://schemas.microsoft.com/office/word/2012/wordml" xmlns:w16cex="http://schemas.microsoft.com/office/word/2018/wordml/cex" xmlns:w16cid="http://schemas.microsoft.com/office/word/2016/wordml/cid" xmlns:w16="http://schemas.microsoft.com/office/word/2018/wordml" xmlns:w16du="http://schemas.microsoft.com/office/word/2023/wordml/word16du" xmlns:w16sdtdh="http://schemas.microsoft.com/office/word/2020/wordml/sdtdatahash" xmlns:w16sdtfl="http://schemas.microsoft.com/office/word/2024/wordml/sdtformatlock" xmlns:w16se="http://schemas.microsoft.com/office/word/2015/wordml/symex" xmlns:wpg="http://schemas.microsoft.com/office/word/2010/wordprocessingGroup" xmlns:wpi="http://schemas.microsoft.com/office/word/2010/wordprocessingInk" xmlns:wne="http://schemas.microsoft.com/office/word/2006/wordml" xmlns:wps="http://schemas.microsoft.com/office/word/2010/wordprocessingShape" mc:Ignorable="w14 w15 w16se w16cid w16 w16cex w16sdtdh w16sdtfl w16du wp14">
   <w:body>
     <w:p>
       <w:pPr>
@@ -171,43 +171,7 @@
           <w:b w:val="0"/>
           <w:bCs w:val="0"/>
         </w:rPr>
-        <w:t xml:space="preserve">El prototipo se </w:t>
-      </w:r>
-      <w:proofErr w:type="spellStart"/>
-      <w:r>
-        <w:rPr>
-          <w:rStyle w:val="Textoennegrita"/>
-          <w:b w:val="0"/>
-          <w:bCs w:val="0"/>
-        </w:rPr>
-        <w:t>a</w:t>
-      </w:r>
-      <w:proofErr w:type="spellEnd"/>
-      <w:r>
-        <w:rPr>
-          <w:rStyle w:val="Textoennegrita"/>
-          <w:b w:val="0"/>
-          <w:bCs w:val="0"/>
-        </w:rPr>
-        <w:t xml:space="preserve"> hecho en </w:t>
-      </w:r>
-      <w:proofErr w:type="spellStart"/>
-      <w:r>
-        <w:rPr>
-          <w:rStyle w:val="Textoennegrita"/>
-          <w:b w:val="0"/>
-          <w:bCs w:val="0"/>
-        </w:rPr>
-        <w:t>figma</w:t>
-      </w:r>
-      <w:proofErr w:type="spellEnd"/>
-      <w:r>
-        <w:rPr>
-          <w:rStyle w:val="Textoennegrita"/>
-          <w:b w:val="0"/>
-          <w:bCs w:val="0"/>
-        </w:rPr>
-        <w:t xml:space="preserve"> </w:t>
+        <w:t xml:space="preserve">El prototipo se a hecho en figma </w:t>
       </w:r>
       <w:r>
         <w:rPr>
@@ -547,6 +511,9 @@
         <w:pStyle w:val="NormalWeb"/>
       </w:pPr>
       <w:r>
+        <w:rPr>
+          <w:noProof/>
+        </w:rPr>
         <w:lastRenderedPageBreak/>
         <w:drawing>
           <wp:inline distT="0" distB="0" distL="0" distR="0" wp14:anchorId="663474E5" wp14:editId="40CAE80C">
@@ -590,26 +557,7 @@
         <w:pStyle w:val="NormalWeb"/>
       </w:pPr>
       <w:r>
-        <w:t xml:space="preserve">Se utilizará para </w:t>
-      </w:r>
-      <w:proofErr w:type="spellStart"/>
-      <w:r>
-        <w:t>frondend</w:t>
-      </w:r>
-      <w:proofErr w:type="spellEnd"/>
-      <w:r>
-        <w:t xml:space="preserve"> </w:t>
-      </w:r>
-      <w:r>
-        <w:t xml:space="preserve">Vue.js se encarga de la interfaz de usuario y la comunicación con el servidor a través de las API </w:t>
-      </w:r>
-      <w:proofErr w:type="spellStart"/>
-      <w:r>
-        <w:t>RESTful</w:t>
-      </w:r>
-      <w:proofErr w:type="spellEnd"/>
-      <w:r>
-        <w:t>.</w:t>
+        <w:t>Se utilizará para frondend Vue.js se encarga de la interfaz de usuario y la comunicación con el servidor a través de las API RESTful.</w:t>
       </w:r>
     </w:p>
     <w:p>
@@ -617,34 +565,13 @@
         <w:pStyle w:val="NormalWeb"/>
       </w:pPr>
       <w:r>
-        <w:t xml:space="preserve">Para el </w:t>
-      </w:r>
-      <w:proofErr w:type="spellStart"/>
-      <w:r>
-        <w:t>backend</w:t>
-      </w:r>
-      <w:proofErr w:type="spellEnd"/>
-      <w:r>
-        <w:t xml:space="preserve"> se </w:t>
-      </w:r>
-      <w:r>
-        <w:t xml:space="preserve">Utiliza Node.js y </w:t>
-      </w:r>
-      <w:proofErr w:type="spellStart"/>
-      <w:r>
-        <w:t>frameworks</w:t>
-      </w:r>
-      <w:proofErr w:type="spellEnd"/>
-      <w:r>
-        <w:t xml:space="preserve"> como Express.js para crear una API </w:t>
-      </w:r>
-      <w:proofErr w:type="spellStart"/>
-      <w:r>
-        <w:t>RESTful</w:t>
-      </w:r>
-      <w:proofErr w:type="spellEnd"/>
-      <w:r>
-        <w:t xml:space="preserve"> que sirva datos al cliente.</w:t>
+        <w:t xml:space="preserve">Para el backend se </w:t>
+      </w:r>
+      <w:r>
+        <w:t>u</w:t>
+      </w:r>
+      <w:r>
+        <w:t>tiliza Node.js y frameworks como Express.js para crear una API RESTful que sirva datos al cliente.</w:t>
       </w:r>
     </w:p>
     <w:p>
@@ -692,19 +619,7 @@
         <w:pStyle w:val="NormalWeb"/>
       </w:pPr>
       <w:r>
-        <w:t>La función de este software es permitir que realizar la facturación</w:t>
-      </w:r>
-      <w:r>
-        <w:t xml:space="preserve"> </w:t>
-      </w:r>
-      <w:r>
-        <w:t>vía una aplicación (aplicación web en este caso), de todos los artículos que desean comprar los</w:t>
-      </w:r>
-      <w:r>
-        <w:t xml:space="preserve"> </w:t>
-      </w:r>
-      <w:r>
-        <w:t xml:space="preserve">clientes. Cuando ya los tienen todos, pueden pasar a la "caja" y pagar </w:t>
+        <w:t xml:space="preserve">La función de este software es permitir que realizar la facturación vía una aplicación (aplicación web en este caso), de todos los artículos que desean comprar los clientes. Cuando ya los tienen todos, pueden pasar a la "caja" y pagar </w:t>
       </w:r>
     </w:p>
     <w:p>
@@ -715,21 +630,7 @@
         <w:rPr>
           <w:rStyle w:val="Textoennegrita"/>
         </w:rPr>
-        <w:t>Desarrollo Front-</w:t>
-      </w:r>
-      <w:proofErr w:type="spellStart"/>
-      <w:r>
-        <w:rPr>
-          <w:rStyle w:val="Textoennegrita"/>
-        </w:rPr>
-        <w:t>end</w:t>
-      </w:r>
-      <w:proofErr w:type="spellEnd"/>
-      <w:r>
-        <w:rPr>
-          <w:rStyle w:val="Textoennegrita"/>
-        </w:rPr>
-        <w:t>:</w:t>
+        <w:t>Desarrollo Front-end:</w:t>
       </w:r>
       <w:r>
         <w:t xml:space="preserve"> - Codifica la interfaz de usuario y la experiencia del usuario. d. </w:t>
@@ -738,21 +639,7 @@
         <w:rPr>
           <w:rStyle w:val="Textoennegrita"/>
         </w:rPr>
-        <w:t>Desarrollo Back-</w:t>
-      </w:r>
-      <w:proofErr w:type="spellStart"/>
-      <w:r>
-        <w:rPr>
-          <w:rStyle w:val="Textoennegrita"/>
-        </w:rPr>
-        <w:t>end</w:t>
-      </w:r>
-      <w:proofErr w:type="spellEnd"/>
-      <w:r>
-        <w:rPr>
-          <w:rStyle w:val="Textoennegrita"/>
-        </w:rPr>
-        <w:t>:</w:t>
+        <w:t>Desarrollo Back-end:</w:t>
       </w:r>
       <w:r>
         <w:t xml:space="preserve"> - Si es necesario, crea un servidor y base de datos para gestionar datos y lógica de negocio.</w:t>
@@ -775,7 +662,7 @@
 </file>
 
 <file path=word/numbering.xml><?xml version="1.0" encoding="utf-8"?>
-<w:numbering xmlns:wpc="http://schemas.microsoft.com/office/word/2010/wordprocessingCanvas" xmlns:cx="http://schemas.microsoft.com/office/drawing/2014/chartex" xmlns:cx1="http://schemas.microsoft.com/office/drawing/2015/9/8/chartex" xmlns:cx2="http://schemas.microsoft.com/office/drawing/2015/10/21/chartex" xmlns:cx3="http://schemas.microsoft.com/office/drawing/2016/5/9/chartex" xmlns:cx4="http://schemas.microsoft.com/office/drawing/2016/5/10/chartex" xmlns:cx5="http://schemas.microsoft.com/office/drawing/2016/5/11/chartex" xmlns:cx6="http://schemas.microsoft.com/office/drawing/2016/5/12/chartex" xmlns:cx7="http://schemas.microsoft.com/office/drawing/2016/5/13/chartex" xmlns:cx8="http://schemas.microsoft.com/office/drawing/2016/5/14/chartex" xmlns:mc="http://schemas.openxmlformats.org/markup-compatibility/2006" xmlns:aink="http://schemas.microsoft.com/office/drawing/2016/ink" xmlns:am3d="http://schemas.microsoft.com/office/drawing/2017/model3d" xmlns:o="urn:schemas-microsoft-com:office:office" xmlns:oel="http://schemas.microsoft.com/office/2019/extlst" xmlns:r="http://schemas.openxmlformats.org/officeDocument/2006/relationships" xmlns:m="http://schemas.openxmlformats.org/officeDocument/2006/math" xmlns:v="urn:schemas-microsoft-com:vml" xmlns:wp14="http://schemas.microsoft.com/office/word/2010/wordprocessingDrawing" xmlns:wp="http://schemas.openxmlformats.org/drawingml/2006/wordprocessingDrawing" xmlns:w10="urn:schemas-microsoft-com:office:word" xmlns:w="http://schemas.openxmlformats.org/wordprocessingml/2006/main" xmlns:w14="http://schemas.microsoft.com/office/word/2010/wordml" xmlns:w15="http://schemas.microsoft.com/office/word/2012/wordml" xmlns:w16cex="http://schemas.microsoft.com/office/word/2018/wordml/cex" xmlns:w16cid="http://schemas.microsoft.com/office/word/2016/wordml/cid" xmlns:w16="http://schemas.microsoft.com/office/word/2018/wordml" xmlns:w16sdtdh="http://schemas.microsoft.com/office/word/2020/wordml/sdtdatahash" xmlns:w16se="http://schemas.microsoft.com/office/word/2015/wordml/symex" xmlns:wpg="http://schemas.microsoft.com/office/word/2010/wordprocessingGroup" xmlns:wpi="http://schemas.microsoft.com/office/word/2010/wordprocessingInk" xmlns:wne="http://schemas.microsoft.com/office/word/2006/wordml" xmlns:wps="http://schemas.microsoft.com/office/word/2010/wordprocessingShape" mc:Ignorable="w14 w15 w16se w16cid w16 w16cex w16sdtdh wp14">
+<w:numbering xmlns:wpc="http://schemas.microsoft.com/office/word/2010/wordprocessingCanvas" xmlns:cx="http://schemas.microsoft.com/office/drawing/2014/chartex" xmlns:cx1="http://schemas.microsoft.com/office/drawing/2015/9/8/chartex" xmlns:cx2="http://schemas.microsoft.com/office/drawing/2015/10/21/chartex" xmlns:cx3="http://schemas.microsoft.com/office/drawing/2016/5/9/chartex" xmlns:cx4="http://schemas.microsoft.com/office/drawing/2016/5/10/chartex" xmlns:cx5="http://schemas.microsoft.com/office/drawing/2016/5/11/chartex" xmlns:cx6="http://schemas.microsoft.com/office/drawing/2016/5/12/chartex" xmlns:cx7="http://schemas.microsoft.com/office/drawing/2016/5/13/chartex" xmlns:cx8="http://schemas.microsoft.com/office/drawing/2016/5/14/chartex" xmlns:mc="http://schemas.openxmlformats.org/markup-compatibility/2006" xmlns:aink="http://schemas.microsoft.com/office/drawing/2016/ink" xmlns:am3d="http://schemas.microsoft.com/office/drawing/2017/model3d" xmlns:o="urn:schemas-microsoft-com:office:office" xmlns:oel="http://schemas.microsoft.com/office/2019/extlst" xmlns:r="http://schemas.openxmlformats.org/officeDocument/2006/relationships" xmlns:m="http://schemas.openxmlformats.org/officeDocument/2006/math" xmlns:v="urn:schemas-microsoft-com:vml" xmlns:wp14="http://schemas.microsoft.com/office/word/2010/wordprocessingDrawing" xmlns:wp="http://schemas.openxmlformats.org/drawingml/2006/wordprocessingDrawing" xmlns:w10="urn:schemas-microsoft-com:office:word" xmlns:w="http://schemas.openxmlformats.org/wordprocessingml/2006/main" xmlns:w14="http://schemas.microsoft.com/office/word/2010/wordml" xmlns:w15="http://schemas.microsoft.com/office/word/2012/wordml" xmlns:w16cex="http://schemas.microsoft.com/office/word/2018/wordml/cex" xmlns:w16cid="http://schemas.microsoft.com/office/word/2016/wordml/cid" xmlns:w16="http://schemas.microsoft.com/office/word/2018/wordml" xmlns:w16du="http://schemas.microsoft.com/office/word/2023/wordml/word16du" xmlns:w16sdtdh="http://schemas.microsoft.com/office/word/2020/wordml/sdtdatahash" xmlns:w16sdtfl="http://schemas.microsoft.com/office/word/2024/wordml/sdtformatlock" xmlns:w16se="http://schemas.microsoft.com/office/word/2015/wordml/symex" xmlns:wpg="http://schemas.microsoft.com/office/word/2010/wordprocessingGroup" xmlns:wpi="http://schemas.microsoft.com/office/word/2010/wordprocessingInk" xmlns:wne="http://schemas.microsoft.com/office/word/2006/wordml" xmlns:wps="http://schemas.microsoft.com/office/word/2010/wordprocessingShape" mc:Ignorable="w14 w15 w16se w16cid w16 w16cex w16sdtdh w16sdtfl w16du wp14">
   <w:abstractNum w:abstractNumId="0" w15:restartNumberingAfterBreak="0">
     <w:nsid w:val="30740F48"/>
     <w:multiLevelType w:val="hybridMultilevel"/>
@@ -988,7 +875,7 @@
 </file>
 
 <file path=word/styles.xml><?xml version="1.0" encoding="utf-8"?>
-<w:styles xmlns:mc="http://schemas.openxmlformats.org/markup-compatibility/2006" xmlns:r="http://schemas.openxmlformats.org/officeDocument/2006/relationships" xmlns:w="http://schemas.openxmlformats.org/wordprocessingml/2006/main" xmlns:w14="http://schemas.microsoft.com/office/word/2010/wordml" xmlns:w15="http://schemas.microsoft.com/office/word/2012/wordml" xmlns:w16cex="http://schemas.microsoft.com/office/word/2018/wordml/cex" xmlns:w16cid="http://schemas.microsoft.com/office/word/2016/wordml/cid" xmlns:w16="http://schemas.microsoft.com/office/word/2018/wordml" xmlns:w16sdtdh="http://schemas.microsoft.com/office/word/2020/wordml/sdtdatahash" xmlns:w16se="http://schemas.microsoft.com/office/word/2015/wordml/symex" mc:Ignorable="w14 w15 w16se w16cid w16 w16cex w16sdtdh">
+<w:styles xmlns:mc="http://schemas.openxmlformats.org/markup-compatibility/2006" xmlns:r="http://schemas.openxmlformats.org/officeDocument/2006/relationships" xmlns:w="http://schemas.openxmlformats.org/wordprocessingml/2006/main" xmlns:w14="http://schemas.microsoft.com/office/word/2010/wordml" xmlns:w15="http://schemas.microsoft.com/office/word/2012/wordml" xmlns:w16cex="http://schemas.microsoft.com/office/word/2018/wordml/cex" xmlns:w16cid="http://schemas.microsoft.com/office/word/2016/wordml/cid" xmlns:w16="http://schemas.microsoft.com/office/word/2018/wordml" xmlns:w16du="http://schemas.microsoft.com/office/word/2023/wordml/word16du" xmlns:w16sdtdh="http://schemas.microsoft.com/office/word/2020/wordml/sdtdatahash" xmlns:w16sdtfl="http://schemas.microsoft.com/office/word/2024/wordml/sdtformatlock" xmlns:w16se="http://schemas.microsoft.com/office/word/2015/wordml/symex" mc:Ignorable="w14 w15 w16se w16cid w16 w16cex w16sdtdh w16sdtfl w16du">
   <w:docDefaults>
     <w:rPrDefault>
       <w:rPr>

</xml_diff>